<commit_message>
Reporte de errores V4
</commit_message>
<xml_diff>
--- a/PREGAME/1. ELICITACIÓN/1.7 Reporte de errores/G6_REPORTE DE ERRORES_V4.0.docx
+++ b/PREGAME/1. ELICITACIÓN/1.7 Reporte de errores/G6_REPORTE DE ERRORES_V4.0.docx
@@ -1,6 +1,6 @@
 
 <file path=word/document.xml><?xml version="1.0" encoding="utf-8"?>
-<w:document xmlns:wpc="http://schemas.microsoft.com/office/word/2010/wordprocessingCanvas" xmlns:cx="http://schemas.microsoft.com/office/drawing/2014/chartex" xmlns:cx1="http://schemas.microsoft.com/office/drawing/2015/9/8/chartex" xmlns:cx2="http://schemas.microsoft.com/office/drawing/2015/10/21/chartex" xmlns:cx3="http://schemas.microsoft.com/office/drawing/2016/5/9/chartex" xmlns:cx4="http://schemas.microsoft.com/office/drawing/2016/5/10/chartex" xmlns:cx5="http://schemas.microsoft.com/office/drawing/2016/5/11/chartex" xmlns:cx6="http://schemas.microsoft.com/office/drawing/2016/5/12/chartex" xmlns:cx7="http://schemas.microsoft.com/office/drawing/2016/5/13/chartex" xmlns:cx8="http://schemas.microsoft.com/office/drawing/2016/5/14/chartex" xmlns:mc="http://schemas.openxmlformats.org/markup-compatibility/2006" xmlns:aink="http://schemas.microsoft.com/office/drawing/2016/ink" xmlns:am3d="http://schemas.microsoft.com/office/drawing/2017/model3d" xmlns:o="urn:schemas-microsoft-com:office:office" xmlns:r="http://schemas.openxmlformats.org/officeDocument/2006/relationships" xmlns:m="http://schemas.openxmlformats.org/officeDocument/2006/math" xmlns:v="urn:schemas-microsoft-com:vml" xmlns:wp14="http://schemas.microsoft.com/office/word/2010/wordprocessingDrawing" xmlns:wp="http://schemas.openxmlformats.org/drawingml/2006/wordprocessingDrawing" xmlns:w10="urn:schemas-microsoft-com:office:word" xmlns:w="http://schemas.openxmlformats.org/wordprocessingml/2006/main" xmlns:w14="http://schemas.microsoft.com/office/word/2010/wordml" xmlns:w15="http://schemas.microsoft.com/office/word/2012/wordml" xmlns:w16cex="http://schemas.microsoft.com/office/word/2018/wordml/cex" xmlns:w16cid="http://schemas.microsoft.com/office/word/2016/wordml/cid" xmlns:w16="http://schemas.microsoft.com/office/word/2018/wordml" xmlns:w16sdtdh="http://schemas.microsoft.com/office/word/2020/wordml/sdtdatahash" xmlns:w16se="http://schemas.microsoft.com/office/word/2015/wordml/symex" xmlns:wpg="http://schemas.microsoft.com/office/word/2010/wordprocessingGroup" xmlns:wpi="http://schemas.microsoft.com/office/word/2010/wordprocessingInk" xmlns:wne="http://schemas.microsoft.com/office/word/2006/wordml" xmlns:wps="http://schemas.microsoft.com/office/word/2010/wordprocessingShape" mc:Ignorable="w14 w15 w16se w16cid w16 w16cex w16sdtdh wp14">
+<w:document xmlns:wpc="http://schemas.microsoft.com/office/word/2010/wordprocessingCanvas" xmlns:cx="http://schemas.microsoft.com/office/drawing/2014/chartex" xmlns:cx1="http://schemas.microsoft.com/office/drawing/2015/9/8/chartex" xmlns:cx2="http://schemas.microsoft.com/office/drawing/2015/10/21/chartex" xmlns:cx3="http://schemas.microsoft.com/office/drawing/2016/5/9/chartex" xmlns:cx4="http://schemas.microsoft.com/office/drawing/2016/5/10/chartex" xmlns:cx5="http://schemas.microsoft.com/office/drawing/2016/5/11/chartex" xmlns:cx6="http://schemas.microsoft.com/office/drawing/2016/5/12/chartex" xmlns:cx7="http://schemas.microsoft.com/office/drawing/2016/5/13/chartex" xmlns:cx8="http://schemas.microsoft.com/office/drawing/2016/5/14/chartex" xmlns:mc="http://schemas.openxmlformats.org/markup-compatibility/2006" xmlns:aink="http://schemas.microsoft.com/office/drawing/2016/ink" xmlns:am3d="http://schemas.microsoft.com/office/drawing/2017/model3d" xmlns:o="urn:schemas-microsoft-com:office:office" xmlns:oel="http://schemas.microsoft.com/office/2019/extlst" xmlns:r="http://schemas.openxmlformats.org/officeDocument/2006/relationships" xmlns:m="http://schemas.openxmlformats.org/officeDocument/2006/math" xmlns:v="urn:schemas-microsoft-com:vml" xmlns:wp14="http://schemas.microsoft.com/office/word/2010/wordprocessingDrawing" xmlns:wp="http://schemas.openxmlformats.org/drawingml/2006/wordprocessingDrawing" xmlns:w10="urn:schemas-microsoft-com:office:word" xmlns:w="http://schemas.openxmlformats.org/wordprocessingml/2006/main" xmlns:w14="http://schemas.microsoft.com/office/word/2010/wordml" xmlns:w15="http://schemas.microsoft.com/office/word/2012/wordml" xmlns:w16cex="http://schemas.microsoft.com/office/word/2018/wordml/cex" xmlns:w16cid="http://schemas.microsoft.com/office/word/2016/wordml/cid" xmlns:w16="http://schemas.microsoft.com/office/word/2018/wordml" xmlns:w16sdtdh="http://schemas.microsoft.com/office/word/2020/wordml/sdtdatahash" xmlns:w16se="http://schemas.microsoft.com/office/word/2015/wordml/symex" xmlns:wpg="http://schemas.microsoft.com/office/word/2010/wordprocessingGroup" xmlns:wpi="http://schemas.microsoft.com/office/word/2010/wordprocessingInk" xmlns:wne="http://schemas.microsoft.com/office/word/2006/wordml" xmlns:wps="http://schemas.microsoft.com/office/word/2010/wordprocessingShape" mc:Ignorable="w14 w15 w16se w16cid w16 w16cex w16sdtdh wp14">
   <w:body>
     <w:p>
       <w:pPr>
@@ -258,7 +258,7 @@
           <w:sz w:val="40"/>
           <w:szCs w:val="40"/>
         </w:rPr>
-        <w:t>3</w:t>
+        <w:t>4</w:t>
       </w:r>
       <w:r>
         <w:rPr>
@@ -608,7 +608,7 @@
           <w:sz w:val="26"/>
           <w:szCs w:val="26"/>
         </w:rPr>
-        <w:t>16</w:t>
+        <w:t>2</w:t>
       </w:r>
       <w:r>
         <w:rPr>
@@ -620,6 +620,7 @@
         </w:rPr>
         <w:t xml:space="preserve"> de </w:t>
       </w:r>
+      <w:proofErr w:type="spellStart"/>
       <w:r>
         <w:rPr>
           <w:rFonts w:ascii="Cambria" w:eastAsia="Cambria" w:hAnsi="Cambria" w:cs="Cambria"/>
@@ -628,7 +629,7 @@
           <w:sz w:val="26"/>
           <w:szCs w:val="26"/>
         </w:rPr>
-        <w:t>enero</w:t>
+        <w:t>febrero</w:t>
       </w:r>
       <w:r>
         <w:rPr>
@@ -638,7 +639,18 @@
           <w:sz w:val="26"/>
           <w:szCs w:val="26"/>
         </w:rPr>
-        <w:t xml:space="preserve"> de 202</w:t>
+        <w:t>de</w:t>
+      </w:r>
+      <w:proofErr w:type="spellEnd"/>
+      <w:r>
+        <w:rPr>
+          <w:rFonts w:ascii="Cambria" w:eastAsia="Cambria" w:hAnsi="Cambria" w:cs="Cambria"/>
+          <w:b/>
+          <w:color w:val="0000FF"/>
+          <w:sz w:val="26"/>
+          <w:szCs w:val="26"/>
+        </w:rPr>
+        <w:t xml:space="preserve"> 202</w:t>
       </w:r>
       <w:r>
         <w:rPr>
@@ -974,16 +986,8 @@
               <w:rPr>
                 <w:color w:val="2E74B5" w:themeColor="accent1" w:themeShade="BF"/>
               </w:rPr>
-              <w:t xml:space="preserve">Cristian </w:t>
-            </w:r>
-            <w:proofErr w:type="spellStart"/>
-            <w:r>
-              <w:rPr>
-                <w:color w:val="2E74B5" w:themeColor="accent1" w:themeShade="BF"/>
-              </w:rPr>
-              <w:t>Acalo</w:t>
-            </w:r>
-            <w:proofErr w:type="spellEnd"/>
+              <w:t>Cristian Acalo</w:t>
+            </w:r>
           </w:p>
         </w:tc>
       </w:tr>
@@ -1138,6 +1142,11 @@
             <w:tcW w:w="1951" w:type="dxa"/>
           </w:tcPr>
           <w:p>
+            <w:pPr>
+              <w:rPr>
+                <w:b/>
+              </w:rPr>
+            </w:pPr>
             <w:r>
               <w:t>CP-001</w:t>
             </w:r>
@@ -1149,11 +1158,13 @@
             <w:gridSpan w:val="2"/>
           </w:tcPr>
           <w:p>
-            <w:r>
-              <w:t xml:space="preserve"> </w:t>
-            </w:r>
-            <w:r>
-              <w:t>Página principal</w:t>
+            <w:pPr>
+              <w:rPr>
+                <w:b/>
+              </w:rPr>
+            </w:pPr>
+            <w:r>
+              <w:t xml:space="preserve"> Página principal</w:t>
             </w:r>
           </w:p>
         </w:tc>
@@ -1162,6 +1173,11 @@
             <w:tcW w:w="2860" w:type="dxa"/>
           </w:tcPr>
           <w:p>
+            <w:pPr>
+              <w:rPr>
+                <w:b/>
+              </w:rPr>
+            </w:pPr>
             <w:r>
               <w:t>Sin novedad</w:t>
             </w:r>
@@ -1172,7 +1188,13 @@
             <w:tcW w:w="2216" w:type="dxa"/>
             <w:shd w:val="clear" w:color="auto" w:fill="D9D9D9" w:themeFill="background1" w:themeFillShade="D9"/>
           </w:tcPr>
-          <w:p/>
+          <w:p>
+            <w:pPr>
+              <w:rPr>
+                <w:b/>
+              </w:rPr>
+            </w:pPr>
+          </w:p>
         </w:tc>
       </w:tr>
       <w:tr>
@@ -1181,6 +1203,11 @@
             <w:tcW w:w="1951" w:type="dxa"/>
           </w:tcPr>
           <w:p>
+            <w:pPr>
+              <w:rPr>
+                <w:b/>
+              </w:rPr>
+            </w:pPr>
             <w:r>
               <w:t>CP-002</w:t>
             </w:r>
@@ -1192,6 +1219,11 @@
             <w:gridSpan w:val="2"/>
           </w:tcPr>
           <w:p>
+            <w:pPr>
+              <w:rPr>
+                <w:b/>
+              </w:rPr>
+            </w:pPr>
             <w:r>
               <w:t>Galería de Fotos</w:t>
             </w:r>
@@ -1202,6 +1234,11 @@
             <w:tcW w:w="2860" w:type="dxa"/>
           </w:tcPr>
           <w:p>
+            <w:pPr>
+              <w:rPr>
+                <w:b/>
+              </w:rPr>
+            </w:pPr>
             <w:r>
               <w:t>Sin novedad</w:t>
             </w:r>
@@ -1212,7 +1249,13 @@
             <w:tcW w:w="2216" w:type="dxa"/>
             <w:shd w:val="clear" w:color="auto" w:fill="D9D9D9" w:themeFill="background1" w:themeFillShade="D9"/>
           </w:tcPr>
-          <w:p/>
+          <w:p>
+            <w:pPr>
+              <w:rPr>
+                <w:b/>
+              </w:rPr>
+            </w:pPr>
+          </w:p>
         </w:tc>
       </w:tr>
       <w:tr>
@@ -1221,6 +1264,11 @@
             <w:tcW w:w="1951" w:type="dxa"/>
           </w:tcPr>
           <w:p>
+            <w:pPr>
+              <w:rPr>
+                <w:b/>
+              </w:rPr>
+            </w:pPr>
             <w:r>
               <w:t>CP-003</w:t>
             </w:r>
@@ -1232,6 +1280,11 @@
             <w:gridSpan w:val="2"/>
           </w:tcPr>
           <w:p>
+            <w:pPr>
+              <w:rPr>
+                <w:b/>
+              </w:rPr>
+            </w:pPr>
             <w:r>
               <w:t>Contactos de redes sociales</w:t>
             </w:r>
@@ -1242,6 +1295,11 @@
             <w:tcW w:w="2860" w:type="dxa"/>
           </w:tcPr>
           <w:p>
+            <w:pPr>
+              <w:rPr>
+                <w:b/>
+              </w:rPr>
+            </w:pPr>
             <w:r>
               <w:t>Corregido</w:t>
             </w:r>
@@ -1252,7 +1310,185 @@
             <w:tcW w:w="2216" w:type="dxa"/>
             <w:shd w:val="clear" w:color="auto" w:fill="D9D9D9" w:themeFill="background1" w:themeFillShade="D9"/>
           </w:tcPr>
+          <w:p>
+            <w:pPr>
+              <w:rPr>
+                <w:b/>
+              </w:rPr>
+            </w:pPr>
+          </w:p>
+        </w:tc>
+      </w:tr>
+      <w:tr>
+        <w:tc>
+          <w:tcPr>
+            <w:tcW w:w="1951" w:type="dxa"/>
+          </w:tcPr>
+          <w:p>
+            <w:r>
+              <w:t>CP-004</w:t>
+            </w:r>
+          </w:p>
+        </w:tc>
+        <w:tc>
+          <w:tcPr>
+            <w:tcW w:w="2137" w:type="dxa"/>
+            <w:gridSpan w:val="2"/>
+          </w:tcPr>
+          <w:p>
+            <w:r>
+              <w:t>Acerca de Nosotros</w:t>
+            </w:r>
+          </w:p>
+        </w:tc>
+        <w:tc>
+          <w:tcPr>
+            <w:tcW w:w="2860" w:type="dxa"/>
+          </w:tcPr>
+          <w:p>
+            <w:r>
+              <w:t>Sin novedad</w:t>
+            </w:r>
+          </w:p>
+        </w:tc>
+        <w:tc>
+          <w:tcPr>
+            <w:tcW w:w="2216" w:type="dxa"/>
+            <w:shd w:val="clear" w:color="auto" w:fill="D9D9D9" w:themeFill="background1" w:themeFillShade="D9"/>
+          </w:tcPr>
           <w:p/>
+        </w:tc>
+      </w:tr>
+      <w:tr>
+        <w:tc>
+          <w:tcPr>
+            <w:tcW w:w="1951" w:type="dxa"/>
+          </w:tcPr>
+          <w:p>
+            <w:r>
+              <w:t>CP-005</w:t>
+            </w:r>
+          </w:p>
+        </w:tc>
+        <w:tc>
+          <w:tcPr>
+            <w:tcW w:w="2137" w:type="dxa"/>
+            <w:gridSpan w:val="2"/>
+          </w:tcPr>
+          <w:p>
+            <w:r>
+              <w:t>Planes</w:t>
+            </w:r>
+          </w:p>
+        </w:tc>
+        <w:tc>
+          <w:tcPr>
+            <w:tcW w:w="2860" w:type="dxa"/>
+          </w:tcPr>
+          <w:p>
+            <w:r>
+              <w:t>No se muestran las imágenes de los planes.</w:t>
+            </w:r>
+          </w:p>
+        </w:tc>
+        <w:tc>
+          <w:tcPr>
+            <w:tcW w:w="2216" w:type="dxa"/>
+            <w:shd w:val="clear" w:color="auto" w:fill="D9D9D9" w:themeFill="background1" w:themeFillShade="D9"/>
+          </w:tcPr>
+          <w:p>
+            <w:pPr>
+              <w:pStyle w:val="Prrafodelista"/>
+              <w:numPr>
+                <w:ilvl w:val="0"/>
+                <w:numId w:val="3"/>
+              </w:numPr>
+            </w:pPr>
+            <w:r>
+              <w:t>Agregar la multimedia necesaria para dar una buena experiencia al usuario.</w:t>
+            </w:r>
+          </w:p>
+        </w:tc>
+      </w:tr>
+      <w:tr>
+        <w:tc>
+          <w:tcPr>
+            <w:tcW w:w="1951" w:type="dxa"/>
+          </w:tcPr>
+          <w:p>
+            <w:r>
+              <w:t>CP-006</w:t>
+            </w:r>
+          </w:p>
+        </w:tc>
+        <w:tc>
+          <w:tcPr>
+            <w:tcW w:w="2137" w:type="dxa"/>
+            <w:gridSpan w:val="2"/>
+          </w:tcPr>
+          <w:p>
+            <w:r>
+              <w:t>Cotizaciones</w:t>
+            </w:r>
+          </w:p>
+        </w:tc>
+        <w:tc>
+          <w:tcPr>
+            <w:tcW w:w="2860" w:type="dxa"/>
+          </w:tcPr>
+          <w:p>
+            <w:r>
+              <w:t xml:space="preserve">El </w:t>
+            </w:r>
+            <w:proofErr w:type="spellStart"/>
+            <w:r>
+              <w:t>label</w:t>
+            </w:r>
+            <w:proofErr w:type="spellEnd"/>
+            <w:r>
+              <w:t xml:space="preserve"> del campo</w:t>
+            </w:r>
+            <w:r>
+              <w:t xml:space="preserve"> de información de cotización</w:t>
+            </w:r>
+            <w:r>
+              <w:t xml:space="preserve"> no es legible la primera vez que se abren los </w:t>
+            </w:r>
+            <w:proofErr w:type="spellStart"/>
+            <w:r>
+              <w:t>modals</w:t>
+            </w:r>
+            <w:proofErr w:type="spellEnd"/>
+            <w:r>
+              <w:t>.</w:t>
+            </w:r>
+          </w:p>
+        </w:tc>
+        <w:tc>
+          <w:tcPr>
+            <w:tcW w:w="2216" w:type="dxa"/>
+            <w:shd w:val="clear" w:color="auto" w:fill="D9D9D9" w:themeFill="background1" w:themeFillShade="D9"/>
+          </w:tcPr>
+          <w:p>
+            <w:pPr>
+              <w:pStyle w:val="Prrafodelista"/>
+              <w:numPr>
+                <w:ilvl w:val="0"/>
+                <w:numId w:val="2"/>
+              </w:numPr>
+            </w:pPr>
+            <w:r>
+              <w:t xml:space="preserve">Mejorar la presentación de los </w:t>
+            </w:r>
+            <w:proofErr w:type="spellStart"/>
+            <w:r>
+              <w:t>labels</w:t>
+            </w:r>
+            <w:proofErr w:type="spellEnd"/>
+            <w:r>
+              <w:t>.</w:t>
+            </w:r>
+          </w:p>
         </w:tc>
       </w:tr>
     </w:tbl>
@@ -1268,12 +1504,13 @@
 </file>
 
 <file path=word/numbering.xml><?xml version="1.0" encoding="utf-8"?>
-<w:numbering xmlns:wpc="http://schemas.microsoft.com/office/word/2010/wordprocessingCanvas" xmlns:cx="http://schemas.microsoft.com/office/drawing/2014/chartex" xmlns:cx1="http://schemas.microsoft.com/office/drawing/2015/9/8/chartex" xmlns:cx2="http://schemas.microsoft.com/office/drawing/2015/10/21/chartex" xmlns:cx3="http://schemas.microsoft.com/office/drawing/2016/5/9/chartex" xmlns:cx4="http://schemas.microsoft.com/office/drawing/2016/5/10/chartex" xmlns:cx5="http://schemas.microsoft.com/office/drawing/2016/5/11/chartex" xmlns:cx6="http://schemas.microsoft.com/office/drawing/2016/5/12/chartex" xmlns:cx7="http://schemas.microsoft.com/office/drawing/2016/5/13/chartex" xmlns:cx8="http://schemas.microsoft.com/office/drawing/2016/5/14/chartex" xmlns:mc="http://schemas.openxmlformats.org/markup-compatibility/2006" xmlns:aink="http://schemas.microsoft.com/office/drawing/2016/ink" xmlns:am3d="http://schemas.microsoft.com/office/drawing/2017/model3d" xmlns:o="urn:schemas-microsoft-com:office:office" xmlns:r="http://schemas.openxmlformats.org/officeDocument/2006/relationships" xmlns:m="http://schemas.openxmlformats.org/officeDocument/2006/math" xmlns:v="urn:schemas-microsoft-com:vml" xmlns:wp14="http://schemas.microsoft.com/office/word/2010/wordprocessingDrawing" xmlns:wp="http://schemas.openxmlformats.org/drawingml/2006/wordprocessingDrawing" xmlns:w10="urn:schemas-microsoft-com:office:word" xmlns:w="http://schemas.openxmlformats.org/wordprocessingml/2006/main" xmlns:w14="http://schemas.microsoft.com/office/word/2010/wordml" xmlns:w15="http://schemas.microsoft.com/office/word/2012/wordml" xmlns:w16cex="http://schemas.microsoft.com/office/word/2018/wordml/cex" xmlns:w16cid="http://schemas.microsoft.com/office/word/2016/wordml/cid" xmlns:w16="http://schemas.microsoft.com/office/word/2018/wordml" xmlns:w16sdtdh="http://schemas.microsoft.com/office/word/2020/wordml/sdtdatahash" xmlns:w16se="http://schemas.microsoft.com/office/word/2015/wordml/symex" xmlns:wpg="http://schemas.microsoft.com/office/word/2010/wordprocessingGroup" xmlns:wpi="http://schemas.microsoft.com/office/word/2010/wordprocessingInk" xmlns:wne="http://schemas.microsoft.com/office/word/2006/wordml" xmlns:wps="http://schemas.microsoft.com/office/word/2010/wordprocessingShape" mc:Ignorable="w14 w15 w16se w16cid w16 w16cex w16sdtdh wp14">
+<w:numbering xmlns:wpc="http://schemas.microsoft.com/office/word/2010/wordprocessingCanvas" xmlns:cx="http://schemas.microsoft.com/office/drawing/2014/chartex" xmlns:cx1="http://schemas.microsoft.com/office/drawing/2015/9/8/chartex" xmlns:cx2="http://schemas.microsoft.com/office/drawing/2015/10/21/chartex" xmlns:cx3="http://schemas.microsoft.com/office/drawing/2016/5/9/chartex" xmlns:cx4="http://schemas.microsoft.com/office/drawing/2016/5/10/chartex" xmlns:cx5="http://schemas.microsoft.com/office/drawing/2016/5/11/chartex" xmlns:cx6="http://schemas.microsoft.com/office/drawing/2016/5/12/chartex" xmlns:cx7="http://schemas.microsoft.com/office/drawing/2016/5/13/chartex" xmlns:cx8="http://schemas.microsoft.com/office/drawing/2016/5/14/chartex" xmlns:mc="http://schemas.openxmlformats.org/markup-compatibility/2006" xmlns:aink="http://schemas.microsoft.com/office/drawing/2016/ink" xmlns:am3d="http://schemas.microsoft.com/office/drawing/2017/model3d" xmlns:o="urn:schemas-microsoft-com:office:office" xmlns:oel="http://schemas.microsoft.com/office/2019/extlst" xmlns:r="http://schemas.openxmlformats.org/officeDocument/2006/relationships" xmlns:m="http://schemas.openxmlformats.org/officeDocument/2006/math" xmlns:v="urn:schemas-microsoft-com:vml" xmlns:wp14="http://schemas.microsoft.com/office/word/2010/wordprocessingDrawing" xmlns:wp="http://schemas.openxmlformats.org/drawingml/2006/wordprocessingDrawing" xmlns:w10="urn:schemas-microsoft-com:office:word" xmlns:w="http://schemas.openxmlformats.org/wordprocessingml/2006/main" xmlns:w14="http://schemas.microsoft.com/office/word/2010/wordml" xmlns:w15="http://schemas.microsoft.com/office/word/2012/wordml" xmlns:w16cex="http://schemas.microsoft.com/office/word/2018/wordml/cex" xmlns:w16cid="http://schemas.microsoft.com/office/word/2016/wordml/cid" xmlns:w16="http://schemas.microsoft.com/office/word/2018/wordml" xmlns:w16sdtdh="http://schemas.microsoft.com/office/word/2020/wordml/sdtdatahash" xmlns:w16se="http://schemas.microsoft.com/office/word/2015/wordml/symex" xmlns:wpg="http://schemas.microsoft.com/office/word/2010/wordprocessingGroup" xmlns:wpi="http://schemas.microsoft.com/office/word/2010/wordprocessingInk" xmlns:wne="http://schemas.microsoft.com/office/word/2006/wordml" xmlns:wps="http://schemas.microsoft.com/office/word/2010/wordprocessingShape" mc:Ignorable="w14 w15 w16se w16cid w16 w16cex w16sdtdh wp14">
   <w:abstractNum w:abstractNumId="0" w15:restartNumberingAfterBreak="0">
-    <w:nsid w:val="6AFD34E4"/>
+    <w:nsid w:val="2EFD61F2"/>
     <w:multiLevelType w:val="hybridMultilevel"/>
-    <w:tmpl w:val="C3E48410"/>
-    <w:lvl w:ilvl="0" w:tplc="D7B8266E">
+    <w:tmpl w:val="821CCAA2"/>
+    <w:lvl w:ilvl="0" w:tplc="88EAE93E">
+      <w:start w:val="2"/>
       <w:numFmt w:val="bullet"/>
       <w:lvlText w:val="-"/>
       <w:lvlJc w:val="left"/>
@@ -1381,7 +1618,238 @@
       </w:rPr>
     </w:lvl>
   </w:abstractNum>
-  <w:num w:numId="1">
+  <w:abstractNum w:abstractNumId="1" w15:restartNumberingAfterBreak="0">
+    <w:nsid w:val="6AFD34E4"/>
+    <w:multiLevelType w:val="hybridMultilevel"/>
+    <w:tmpl w:val="C3E48410"/>
+    <w:lvl w:ilvl="0" w:tplc="D7B8266E">
+      <w:numFmt w:val="bullet"/>
+      <w:lvlText w:val="-"/>
+      <w:lvlJc w:val="left"/>
+      <w:pPr>
+        <w:ind w:left="720" w:hanging="360"/>
+      </w:pPr>
+      <w:rPr>
+        <w:rFonts w:ascii="Times New Roman" w:eastAsia="Times New Roman" w:hAnsi="Times New Roman" w:cs="Times New Roman" w:hint="default"/>
+      </w:rPr>
+    </w:lvl>
+    <w:lvl w:ilvl="1" w:tplc="04090003" w:tentative="1">
+      <w:start w:val="1"/>
+      <w:numFmt w:val="bullet"/>
+      <w:lvlText w:val="o"/>
+      <w:lvlJc w:val="left"/>
+      <w:pPr>
+        <w:ind w:left="1440" w:hanging="360"/>
+      </w:pPr>
+      <w:rPr>
+        <w:rFonts w:ascii="Courier New" w:hAnsi="Courier New" w:cs="Courier New" w:hint="default"/>
+      </w:rPr>
+    </w:lvl>
+    <w:lvl w:ilvl="2" w:tplc="04090005" w:tentative="1">
+      <w:start w:val="1"/>
+      <w:numFmt w:val="bullet"/>
+      <w:lvlText w:val=""/>
+      <w:lvlJc w:val="left"/>
+      <w:pPr>
+        <w:ind w:left="2160" w:hanging="360"/>
+      </w:pPr>
+      <w:rPr>
+        <w:rFonts w:ascii="Wingdings" w:hAnsi="Wingdings" w:hint="default"/>
+      </w:rPr>
+    </w:lvl>
+    <w:lvl w:ilvl="3" w:tplc="04090001" w:tentative="1">
+      <w:start w:val="1"/>
+      <w:numFmt w:val="bullet"/>
+      <w:lvlText w:val=""/>
+      <w:lvlJc w:val="left"/>
+      <w:pPr>
+        <w:ind w:left="2880" w:hanging="360"/>
+      </w:pPr>
+      <w:rPr>
+        <w:rFonts w:ascii="Symbol" w:hAnsi="Symbol" w:hint="default"/>
+      </w:rPr>
+    </w:lvl>
+    <w:lvl w:ilvl="4" w:tplc="04090003" w:tentative="1">
+      <w:start w:val="1"/>
+      <w:numFmt w:val="bullet"/>
+      <w:lvlText w:val="o"/>
+      <w:lvlJc w:val="left"/>
+      <w:pPr>
+        <w:ind w:left="3600" w:hanging="360"/>
+      </w:pPr>
+      <w:rPr>
+        <w:rFonts w:ascii="Courier New" w:hAnsi="Courier New" w:cs="Courier New" w:hint="default"/>
+      </w:rPr>
+    </w:lvl>
+    <w:lvl w:ilvl="5" w:tplc="04090005" w:tentative="1">
+      <w:start w:val="1"/>
+      <w:numFmt w:val="bullet"/>
+      <w:lvlText w:val=""/>
+      <w:lvlJc w:val="left"/>
+      <w:pPr>
+        <w:ind w:left="4320" w:hanging="360"/>
+      </w:pPr>
+      <w:rPr>
+        <w:rFonts w:ascii="Wingdings" w:hAnsi="Wingdings" w:hint="default"/>
+      </w:rPr>
+    </w:lvl>
+    <w:lvl w:ilvl="6" w:tplc="04090001" w:tentative="1">
+      <w:start w:val="1"/>
+      <w:numFmt w:val="bullet"/>
+      <w:lvlText w:val=""/>
+      <w:lvlJc w:val="left"/>
+      <w:pPr>
+        <w:ind w:left="5040" w:hanging="360"/>
+      </w:pPr>
+      <w:rPr>
+        <w:rFonts w:ascii="Symbol" w:hAnsi="Symbol" w:hint="default"/>
+      </w:rPr>
+    </w:lvl>
+    <w:lvl w:ilvl="7" w:tplc="04090003" w:tentative="1">
+      <w:start w:val="1"/>
+      <w:numFmt w:val="bullet"/>
+      <w:lvlText w:val="o"/>
+      <w:lvlJc w:val="left"/>
+      <w:pPr>
+        <w:ind w:left="5760" w:hanging="360"/>
+      </w:pPr>
+      <w:rPr>
+        <w:rFonts w:ascii="Courier New" w:hAnsi="Courier New" w:cs="Courier New" w:hint="default"/>
+      </w:rPr>
+    </w:lvl>
+    <w:lvl w:ilvl="8" w:tplc="04090005" w:tentative="1">
+      <w:start w:val="1"/>
+      <w:numFmt w:val="bullet"/>
+      <w:lvlText w:val=""/>
+      <w:lvlJc w:val="left"/>
+      <w:pPr>
+        <w:ind w:left="6480" w:hanging="360"/>
+      </w:pPr>
+      <w:rPr>
+        <w:rFonts w:ascii="Wingdings" w:hAnsi="Wingdings" w:hint="default"/>
+      </w:rPr>
+    </w:lvl>
+  </w:abstractNum>
+  <w:abstractNum w:abstractNumId="2" w15:restartNumberingAfterBreak="0">
+    <w:nsid w:val="79561D77"/>
+    <w:multiLevelType w:val="hybridMultilevel"/>
+    <w:tmpl w:val="C3AE94C6"/>
+    <w:lvl w:ilvl="0" w:tplc="34760706">
+      <w:start w:val="2"/>
+      <w:numFmt w:val="bullet"/>
+      <w:lvlText w:val="-"/>
+      <w:lvlJc w:val="left"/>
+      <w:pPr>
+        <w:ind w:left="720" w:hanging="360"/>
+      </w:pPr>
+      <w:rPr>
+        <w:rFonts w:ascii="Times New Roman" w:eastAsia="Times New Roman" w:hAnsi="Times New Roman" w:cs="Times New Roman" w:hint="default"/>
+      </w:rPr>
+    </w:lvl>
+    <w:lvl w:ilvl="1" w:tplc="04090003" w:tentative="1">
+      <w:start w:val="1"/>
+      <w:numFmt w:val="bullet"/>
+      <w:lvlText w:val="o"/>
+      <w:lvlJc w:val="left"/>
+      <w:pPr>
+        <w:ind w:left="1440" w:hanging="360"/>
+      </w:pPr>
+      <w:rPr>
+        <w:rFonts w:ascii="Courier New" w:hAnsi="Courier New" w:cs="Courier New" w:hint="default"/>
+      </w:rPr>
+    </w:lvl>
+    <w:lvl w:ilvl="2" w:tplc="04090005" w:tentative="1">
+      <w:start w:val="1"/>
+      <w:numFmt w:val="bullet"/>
+      <w:lvlText w:val=""/>
+      <w:lvlJc w:val="left"/>
+      <w:pPr>
+        <w:ind w:left="2160" w:hanging="360"/>
+      </w:pPr>
+      <w:rPr>
+        <w:rFonts w:ascii="Wingdings" w:hAnsi="Wingdings" w:hint="default"/>
+      </w:rPr>
+    </w:lvl>
+    <w:lvl w:ilvl="3" w:tplc="04090001" w:tentative="1">
+      <w:start w:val="1"/>
+      <w:numFmt w:val="bullet"/>
+      <w:lvlText w:val=""/>
+      <w:lvlJc w:val="left"/>
+      <w:pPr>
+        <w:ind w:left="2880" w:hanging="360"/>
+      </w:pPr>
+      <w:rPr>
+        <w:rFonts w:ascii="Symbol" w:hAnsi="Symbol" w:hint="default"/>
+      </w:rPr>
+    </w:lvl>
+    <w:lvl w:ilvl="4" w:tplc="04090003" w:tentative="1">
+      <w:start w:val="1"/>
+      <w:numFmt w:val="bullet"/>
+      <w:lvlText w:val="o"/>
+      <w:lvlJc w:val="left"/>
+      <w:pPr>
+        <w:ind w:left="3600" w:hanging="360"/>
+      </w:pPr>
+      <w:rPr>
+        <w:rFonts w:ascii="Courier New" w:hAnsi="Courier New" w:cs="Courier New" w:hint="default"/>
+      </w:rPr>
+    </w:lvl>
+    <w:lvl w:ilvl="5" w:tplc="04090005" w:tentative="1">
+      <w:start w:val="1"/>
+      <w:numFmt w:val="bullet"/>
+      <w:lvlText w:val=""/>
+      <w:lvlJc w:val="left"/>
+      <w:pPr>
+        <w:ind w:left="4320" w:hanging="360"/>
+      </w:pPr>
+      <w:rPr>
+        <w:rFonts w:ascii="Wingdings" w:hAnsi="Wingdings" w:hint="default"/>
+      </w:rPr>
+    </w:lvl>
+    <w:lvl w:ilvl="6" w:tplc="04090001" w:tentative="1">
+      <w:start w:val="1"/>
+      <w:numFmt w:val="bullet"/>
+      <w:lvlText w:val=""/>
+      <w:lvlJc w:val="left"/>
+      <w:pPr>
+        <w:ind w:left="5040" w:hanging="360"/>
+      </w:pPr>
+      <w:rPr>
+        <w:rFonts w:ascii="Symbol" w:hAnsi="Symbol" w:hint="default"/>
+      </w:rPr>
+    </w:lvl>
+    <w:lvl w:ilvl="7" w:tplc="04090003" w:tentative="1">
+      <w:start w:val="1"/>
+      <w:numFmt w:val="bullet"/>
+      <w:lvlText w:val="o"/>
+      <w:lvlJc w:val="left"/>
+      <w:pPr>
+        <w:ind w:left="5760" w:hanging="360"/>
+      </w:pPr>
+      <w:rPr>
+        <w:rFonts w:ascii="Courier New" w:hAnsi="Courier New" w:cs="Courier New" w:hint="default"/>
+      </w:rPr>
+    </w:lvl>
+    <w:lvl w:ilvl="8" w:tplc="04090005" w:tentative="1">
+      <w:start w:val="1"/>
+      <w:numFmt w:val="bullet"/>
+      <w:lvlText w:val=""/>
+      <w:lvlJc w:val="left"/>
+      <w:pPr>
+        <w:ind w:left="6480" w:hanging="360"/>
+      </w:pPr>
+      <w:rPr>
+        <w:rFonts w:ascii="Wingdings" w:hAnsi="Wingdings" w:hint="default"/>
+      </w:rPr>
+    </w:lvl>
+  </w:abstractNum>
+  <w:num w:numId="1" w16cid:durableId="1438255716">
+    <w:abstractNumId w:val="1"/>
+  </w:num>
+  <w:num w:numId="2" w16cid:durableId="334190124">
+    <w:abstractNumId w:val="2"/>
+  </w:num>
+  <w:num w:numId="3" w16cid:durableId="1882471012">
     <w:abstractNumId w:val="0"/>
   </w:num>
 </w:numbering>

</xml_diff>

<commit_message>
Reporte de errores V4 Completo
</commit_message>
<xml_diff>
--- a/PREGAME/1. ELICITACIÓN/1.7 Reporte de errores/G6_REPORTE DE ERRORES_V4.0.docx
+++ b/PREGAME/1. ELICITACIÓN/1.7 Reporte de errores/G6_REPORTE DE ERRORES_V4.0.docx
@@ -618,9 +618,18 @@
           <w:sz w:val="26"/>
           <w:szCs w:val="26"/>
         </w:rPr>
+        <w:t>2</w:t>
+      </w:r>
+      <w:r>
+        <w:rPr>
+          <w:rFonts w:ascii="Cambria" w:eastAsia="Cambria" w:hAnsi="Cambria" w:cs="Cambria"/>
+          <w:b/>
+          <w:color w:val="0000FF"/>
+          <w:sz w:val="26"/>
+          <w:szCs w:val="26"/>
+        </w:rPr>
         <w:t xml:space="preserve"> de </w:t>
       </w:r>
-      <w:proofErr w:type="spellStart"/>
       <w:r>
         <w:rPr>
           <w:rFonts w:ascii="Cambria" w:eastAsia="Cambria" w:hAnsi="Cambria" w:cs="Cambria"/>
@@ -639,9 +648,8 @@
           <w:sz w:val="26"/>
           <w:szCs w:val="26"/>
         </w:rPr>
-        <w:t>de</w:t>
+        <w:t xml:space="preserve"> </w:t>
       </w:r>
-      <w:proofErr w:type="spellEnd"/>
       <w:r>
         <w:rPr>
           <w:rFonts w:ascii="Cambria" w:eastAsia="Cambria" w:hAnsi="Cambria" w:cs="Cambria"/>
@@ -650,7 +658,7 @@
           <w:sz w:val="26"/>
           <w:szCs w:val="26"/>
         </w:rPr>
-        <w:t xml:space="preserve"> 202</w:t>
+        <w:t>de 202</w:t>
       </w:r>
       <w:r>
         <w:rPr>
@@ -1063,13 +1071,25 @@
               <w:rPr>
                 <w:color w:val="2E74B5" w:themeColor="accent1" w:themeShade="BF"/>
               </w:rPr>
-              <w:t>16</w:t>
+              <w:t>22</w:t>
             </w:r>
             <w:r>
               <w:rPr>
                 <w:color w:val="2E74B5" w:themeColor="accent1" w:themeShade="BF"/>
               </w:rPr>
-              <w:t>-01-202</w:t>
+              <w:t>-0</w:t>
+            </w:r>
+            <w:r>
+              <w:rPr>
+                <w:color w:val="2E74B5" w:themeColor="accent1" w:themeShade="BF"/>
+              </w:rPr>
+              <w:t>2</w:t>
+            </w:r>
+            <w:r>
+              <w:rPr>
+                <w:color w:val="2E74B5" w:themeColor="accent1" w:themeShade="BF"/>
+              </w:rPr>
+              <w:t>-202</w:t>
             </w:r>
             <w:r>
               <w:rPr>
@@ -1301,7 +1321,7 @@
               </w:rPr>
             </w:pPr>
             <w:r>
-              <w:t>Corregido</w:t>
+              <w:t>El campo de nombre permite caracteres que no son alfabéticos</w:t>
             </w:r>
           </w:p>
         </w:tc>
@@ -1316,6 +1336,9 @@
                 <w:b/>
               </w:rPr>
             </w:pPr>
+            <w:r>
+              <w:t>Agregar validación en tiempo real o al enviar el formulario para que solo acepte caracteres alfabéticos.</w:t>
+            </w:r>
           </w:p>
         </w:tc>
       </w:tr>
@@ -1325,8 +1348,16 @@
             <w:tcW w:w="1951" w:type="dxa"/>
           </w:tcPr>
           <w:p>
-            <w:r>
-              <w:t>CP-004</w:t>
+            <w:pPr>
+              <w:rPr>
+                <w:b/>
+              </w:rPr>
+            </w:pPr>
+            <w:r>
+              <w:t>CP-00</w:t>
+            </w:r>
+            <w:r>
+              <w:t>4</w:t>
             </w:r>
           </w:p>
         </w:tc>
@@ -1336,8 +1367,13 @@
             <w:gridSpan w:val="2"/>
           </w:tcPr>
           <w:p>
-            <w:r>
-              <w:t>Acerca de Nosotros</w:t>
+            <w:pPr>
+              <w:rPr>
+                <w:b/>
+              </w:rPr>
+            </w:pPr>
+            <w:r>
+              <w:t xml:space="preserve"> Página principal</w:t>
             </w:r>
           </w:p>
         </w:tc>
@@ -1346,6 +1382,11 @@
             <w:tcW w:w="2860" w:type="dxa"/>
           </w:tcPr>
           <w:p>
+            <w:pPr>
+              <w:rPr>
+                <w:b/>
+              </w:rPr>
+            </w:pPr>
             <w:r>
               <w:t>Sin novedad</w:t>
             </w:r>
@@ -1356,7 +1397,13 @@
             <w:tcW w:w="2216" w:type="dxa"/>
             <w:shd w:val="clear" w:color="auto" w:fill="D9D9D9" w:themeFill="background1" w:themeFillShade="D9"/>
           </w:tcPr>
-          <w:p/>
+          <w:p>
+            <w:pPr>
+              <w:rPr>
+                <w:b/>
+              </w:rPr>
+            </w:pPr>
+          </w:p>
         </w:tc>
       </w:tr>
       <w:tr>
@@ -1365,8 +1412,176 @@
             <w:tcW w:w="1951" w:type="dxa"/>
           </w:tcPr>
           <w:p>
-            <w:r>
-              <w:t>CP-005</w:t>
+            <w:pPr>
+              <w:rPr>
+                <w:b/>
+              </w:rPr>
+            </w:pPr>
+            <w:r>
+              <w:t>CP-00</w:t>
+            </w:r>
+            <w:r>
+              <w:t>5</w:t>
+            </w:r>
+          </w:p>
+        </w:tc>
+        <w:tc>
+          <w:tcPr>
+            <w:tcW w:w="2137" w:type="dxa"/>
+            <w:gridSpan w:val="2"/>
+          </w:tcPr>
+          <w:p>
+            <w:pPr>
+              <w:rPr>
+                <w:b/>
+              </w:rPr>
+            </w:pPr>
+            <w:r>
+              <w:t>Galería de Fotos</w:t>
+            </w:r>
+          </w:p>
+        </w:tc>
+        <w:tc>
+          <w:tcPr>
+            <w:tcW w:w="2860" w:type="dxa"/>
+          </w:tcPr>
+          <w:p>
+            <w:pPr>
+              <w:rPr>
+                <w:b/>
+              </w:rPr>
+            </w:pPr>
+            <w:r>
+              <w:t>Sin novedad</w:t>
+            </w:r>
+          </w:p>
+        </w:tc>
+        <w:tc>
+          <w:tcPr>
+            <w:tcW w:w="2216" w:type="dxa"/>
+            <w:shd w:val="clear" w:color="auto" w:fill="D9D9D9" w:themeFill="background1" w:themeFillShade="D9"/>
+          </w:tcPr>
+          <w:p>
+            <w:pPr>
+              <w:rPr>
+                <w:b/>
+              </w:rPr>
+            </w:pPr>
+          </w:p>
+        </w:tc>
+      </w:tr>
+      <w:tr>
+        <w:tc>
+          <w:tcPr>
+            <w:tcW w:w="1951" w:type="dxa"/>
+          </w:tcPr>
+          <w:p>
+            <w:pPr>
+              <w:rPr>
+                <w:b/>
+              </w:rPr>
+            </w:pPr>
+            <w:r>
+              <w:t>CP-00</w:t>
+            </w:r>
+            <w:r>
+              <w:t>6</w:t>
+            </w:r>
+          </w:p>
+        </w:tc>
+        <w:tc>
+          <w:tcPr>
+            <w:tcW w:w="2137" w:type="dxa"/>
+            <w:gridSpan w:val="2"/>
+          </w:tcPr>
+          <w:p>
+            <w:pPr>
+              <w:rPr>
+                <w:b/>
+              </w:rPr>
+            </w:pPr>
+            <w:r>
+              <w:t>Contactos de redes sociales</w:t>
+            </w:r>
+          </w:p>
+        </w:tc>
+        <w:tc>
+          <w:tcPr>
+            <w:tcW w:w="2860" w:type="dxa"/>
+          </w:tcPr>
+          <w:p>
+            <w:pPr>
+              <w:rPr>
+                <w:b/>
+              </w:rPr>
+            </w:pPr>
+            <w:r>
+              <w:t>Corregido</w:t>
+            </w:r>
+          </w:p>
+        </w:tc>
+        <w:tc>
+          <w:tcPr>
+            <w:tcW w:w="2216" w:type="dxa"/>
+            <w:shd w:val="clear" w:color="auto" w:fill="D9D9D9" w:themeFill="background1" w:themeFillShade="D9"/>
+          </w:tcPr>
+          <w:p>
+            <w:pPr>
+              <w:rPr>
+                <w:b/>
+              </w:rPr>
+            </w:pPr>
+          </w:p>
+        </w:tc>
+      </w:tr>
+      <w:tr>
+        <w:tc>
+          <w:tcPr>
+            <w:tcW w:w="1951" w:type="dxa"/>
+          </w:tcPr>
+          <w:p>
+            <w:r>
+              <w:t>CP-007</w:t>
+            </w:r>
+          </w:p>
+        </w:tc>
+        <w:tc>
+          <w:tcPr>
+            <w:tcW w:w="2137" w:type="dxa"/>
+            <w:gridSpan w:val="2"/>
+          </w:tcPr>
+          <w:p>
+            <w:r>
+              <w:t>Acerca de Nosotros</w:t>
+            </w:r>
+          </w:p>
+        </w:tc>
+        <w:tc>
+          <w:tcPr>
+            <w:tcW w:w="2860" w:type="dxa"/>
+          </w:tcPr>
+          <w:p>
+            <w:r>
+              <w:t>Sin novedad</w:t>
+            </w:r>
+          </w:p>
+        </w:tc>
+        <w:tc>
+          <w:tcPr>
+            <w:tcW w:w="2216" w:type="dxa"/>
+            <w:shd w:val="clear" w:color="auto" w:fill="D9D9D9" w:themeFill="background1" w:themeFillShade="D9"/>
+          </w:tcPr>
+          <w:p/>
+        </w:tc>
+      </w:tr>
+      <w:tr>
+        <w:tc>
+          <w:tcPr>
+            <w:tcW w:w="1951" w:type="dxa"/>
+          </w:tcPr>
+          <w:p>
+            <w:r>
+              <w:t>CP-008</w:t>
             </w:r>
           </w:p>
         </w:tc>
@@ -1417,7 +1632,7 @@
           </w:tcPr>
           <w:p>
             <w:r>
-              <w:t>CP-006</w:t>
+              <w:t>CP-009</w:t>
             </w:r>
           </w:p>
         </w:tc>
@@ -1446,13 +1661,7 @@
             </w:r>
             <w:proofErr w:type="spellEnd"/>
             <w:r>
-              <w:t xml:space="preserve"> del campo</w:t>
-            </w:r>
-            <w:r>
-              <w:t xml:space="preserve"> de información de cotización</w:t>
-            </w:r>
-            <w:r>
-              <w:t xml:space="preserve"> no es legible la primera vez que se abren los </w:t>
+              <w:t xml:space="preserve"> del campo de información de cotización no es legible la primera vez que se abren los </w:t>
             </w:r>
             <w:proofErr w:type="spellStart"/>
             <w:r>

</xml_diff>